<commit_message>
Chapter 6 - First Draft Done
</commit_message>
<xml_diff>
--- a/BlogPosts.docx
+++ b/BlogPosts.docx
@@ -18,6 +18,49 @@
       <w:r>
         <w:t>Bullet graphs</w:t>
       </w:r>
+    </w:p>
+    <w:p>
+      <w:pPr>
+        <w:pStyle w:val="ListParagraph"/>
+        <w:numPr>
+          <w:ilvl w:val="0"/>
+          <w:numId w:val="1"/>
+        </w:numPr>
+      </w:pPr>
+      <w:proofErr w:type="gramStart"/>
+      <w:r>
+        <w:t>creating</w:t>
+      </w:r>
+      <w:proofErr w:type="gramEnd"/>
+      <w:r>
+        <w:t xml:space="preserve"> a pretty color wheel</w:t>
+      </w:r>
+    </w:p>
+    <w:p>
+      <w:pPr>
+        <w:pStyle w:val="ListParagraph"/>
+        <w:numPr>
+          <w:ilvl w:val="0"/>
+          <w:numId w:val="1"/>
+        </w:numPr>
+      </w:pPr>
+      <w:proofErr w:type="gramStart"/>
+      <w:r>
+        <w:t>creating</w:t>
+      </w:r>
+      <w:proofErr w:type="gramEnd"/>
+      <w:r>
+        <w:t xml:space="preserve"> movies</w:t>
+      </w:r>
+    </w:p>
+    <w:p>
+      <w:pPr>
+        <w:pStyle w:val="ListParagraph"/>
+        <w:numPr>
+          <w:ilvl w:val="0"/>
+          <w:numId w:val="1"/>
+        </w:numPr>
+      </w:pPr>
       <w:bookmarkStart w:id="0" w:name="_GoBack"/>
       <w:bookmarkEnd w:id="0"/>
     </w:p>

</xml_diff>

<commit_message>
checking in and saying Hi.
</commit_message>
<xml_diff>
--- a/BlogPosts.docx
+++ b/BlogPosts.docx
@@ -61,6 +61,25 @@
           <w:numId w:val="1"/>
         </w:numPr>
       </w:pPr>
+      <w:r>
+        <w:t xml:space="preserve">spark lines done with </w:t>
+      </w:r>
+      <w:proofErr w:type="spellStart"/>
+      <w:r>
+        <w:t>facet_gird</w:t>
+      </w:r>
+      <w:proofErr w:type="spellEnd"/>
+      <w:r>
+        <w:t xml:space="preserve"> (</w:t>
+      </w:r>
+      <w:proofErr w:type="spellStart"/>
+      <w:r>
+        <w:t>ioc</w:t>
+      </w:r>
+      <w:proofErr w:type="spellEnd"/>
+      <w:r>
+        <w:t xml:space="preserve"> report)</w:t>
+      </w:r>
       <w:bookmarkStart w:id="0" w:name="_GoBack"/>
       <w:bookmarkEnd w:id="0"/>
     </w:p>

</xml_diff>